<commit_message>
Small update to documentation
</commit_message>
<xml_diff>
--- a/main/Documentation/Classification_aggregation.docx
+++ b/main/Documentation/Classification_aggregation.docx
@@ -92,6 +92,28 @@
     <w:p>
       <w:r>
         <w:t>Along with the aggregate_classification function, the script includes a simple loop to run the algorithm on every photo in the database to completely populate the aggregate table.</w:t>
+      </w:r>
+    </w:p>
+    <w:p/>
+    <w:p>
+      <w:r>
+        <w:t>Also included is test code to compare aggregate classifications with a gold standard data set.</w:t>
+      </w:r>
+    </w:p>
+    <w:p>
+      <w:r>
+        <w:t xml:space="preserve">This implementation uses the pymysql library available at </w:t>
+      </w:r>
+      <w:hyperlink r:id="rId4" w:history="1">
+        <w:r>
+          <w:rPr>
+            <w:rStyle w:val="Hyperlink"/>
+          </w:rPr>
+          <w:t>https://github.com/PyMySQL/PyMySQL</w:t>
+        </w:r>
+      </w:hyperlink>
+      <w:r>
+        <w:t xml:space="preserve">  under a free use and distribution license.</w:t>
       </w:r>
     </w:p>
     <w:sectPr>
@@ -268,6 +290,7 @@
   <w:style w:type="character" w:default="1" w:styleId="DefaultParagraphFont">
     <w:name w:val="Default Paragraph Font"/>
     <w:uiPriority w:val="1"/>
+    <w:semiHidden/>
     <w:unhideWhenUsed/>
   </w:style>
   <w:style w:type="table" w:default="1" w:styleId="TableNormal">
@@ -291,6 +314,17 @@
     <w:uiPriority w:val="99"/>
     <w:semiHidden/>
     <w:unhideWhenUsed/>
+  </w:style>
+  <w:style w:type="character" w:styleId="Hyperlink">
+    <w:name w:val="Hyperlink"/>
+    <w:basedOn w:val="DefaultParagraphFont"/>
+    <w:uiPriority w:val="99"/>
+    <w:unhideWhenUsed/>
+    <w:rsid w:val="0075336F"/>
+    <w:rPr>
+      <w:color w:val="0000FF" w:themeColor="hyperlink"/>
+      <w:u w:val="single"/>
+    </w:rPr>
   </w:style>
 </w:styles>
 </file>

</xml_diff>